<commit_message>
Added Iterator_Vie.docx, added references
</commit_message>
<xml_diff>
--- a/Iterator/Iterator.docx
+++ b/Iterator/Iterator.docx
@@ -31,7 +31,47 @@
           <w:szCs w:val="28"/>
           <w:shd w:val="clear" w:color="auto" w:fill="FFFFFF"/>
         </w:rPr>
-        <w:t> is a behavioral design pattern that lets you traverse elements of a collection without exposing its underlying representation (list, stack, tree, etc.).</w:t>
+        <w:t> is a behavioral design pattern that lets you traverse elements of a</w:t>
+      </w:r>
+      <w:r>
+        <w:rPr>
+          <w:rFonts w:ascii="Times New Roman" w:hAnsi="Times New Roman" w:cs="Times New Roman"/>
+          <w:color w:val="444444"/>
+          <w:sz w:val="28"/>
+          <w:szCs w:val="28"/>
+          <w:shd w:val="clear" w:color="auto" w:fill="FFFFFF"/>
+        </w:rPr>
+        <w:t>n</w:t>
+      </w:r>
+      <w:r>
+        <w:rPr>
+          <w:rFonts w:ascii="Times New Roman" w:hAnsi="Times New Roman" w:cs="Times New Roman"/>
+          <w:color w:val="444444"/>
+          <w:sz w:val="28"/>
+          <w:szCs w:val="28"/>
+          <w:shd w:val="clear" w:color="auto" w:fill="FFFFFF"/>
+        </w:rPr>
+        <w:t xml:space="preserve"> </w:t>
+      </w:r>
+      <w:r>
+        <w:rPr>
+          <w:rFonts w:ascii="Times New Roman" w:hAnsi="Times New Roman" w:cs="Times New Roman"/>
+          <w:color w:val="444444"/>
+          <w:sz w:val="28"/>
+          <w:szCs w:val="28"/>
+          <w:shd w:val="clear" w:color="auto" w:fill="FFFFFF"/>
+        </w:rPr>
+        <w:t>aggregate object</w:t>
+      </w:r>
+      <w:r>
+        <w:rPr>
+          <w:rFonts w:ascii="Times New Roman" w:hAnsi="Times New Roman" w:cs="Times New Roman"/>
+          <w:color w:val="444444"/>
+          <w:sz w:val="28"/>
+          <w:szCs w:val="28"/>
+          <w:shd w:val="clear" w:color="auto" w:fill="FFFFFF"/>
+        </w:rPr>
+        <w:t xml:space="preserve"> without exposing its underlying representation (list, stack, tree, etc.).</w:t>
       </w:r>
     </w:p>
     <w:p>
@@ -113,7 +153,37 @@
           <w:szCs w:val="28"/>
           <w:shd w:val="clear" w:color="auto" w:fill="FFFFFF"/>
         </w:rPr>
-        <w:t>. You can clean up the client code and the collections by extracting bulky traversal algorithms into separate classes.</w:t>
+        <w:t>.</w:t>
+      </w:r>
+      <w:r>
+        <w:rPr>
+          <w:rFonts w:ascii="Times New Roman" w:hAnsi="Times New Roman" w:cs="Times New Roman"/>
+          <w:color w:val="444444"/>
+          <w:sz w:val="28"/>
+          <w:szCs w:val="28"/>
+          <w:shd w:val="clear" w:color="auto" w:fill="FFFFFF"/>
+        </w:rPr>
+        <w:t xml:space="preserve"> Make code look cleaner by separating collection from  </w:t>
+      </w:r>
+      <w:r>
+        <w:rPr>
+          <w:rFonts w:ascii="Times New Roman" w:hAnsi="Times New Roman" w:cs="Times New Roman"/>
+          <w:color w:val="444444"/>
+          <w:sz w:val="28"/>
+          <w:szCs w:val="28"/>
+          <w:shd w:val="clear" w:color="auto" w:fill="FFFFFF"/>
+        </w:rPr>
+        <w:t>bulky traversal algorithms</w:t>
+      </w:r>
+      <w:r>
+        <w:rPr>
+          <w:rFonts w:ascii="Times New Roman" w:hAnsi="Times New Roman" w:cs="Times New Roman"/>
+          <w:color w:val="444444"/>
+          <w:sz w:val="28"/>
+          <w:szCs w:val="28"/>
+          <w:shd w:val="clear" w:color="auto" w:fill="FFFFFF"/>
+        </w:rPr>
+        <w:t>.</w:t>
       </w:r>
     </w:p>
     <w:p>
@@ -151,7 +221,37 @@
           <w:szCs w:val="28"/>
           <w:shd w:val="clear" w:color="auto" w:fill="FFFFFF"/>
         </w:rPr>
-        <w:t xml:space="preserve"> You can implement new types of collections and iterators and pass them to existing code without breaking anything.</w:t>
+        <w:t xml:space="preserve">  </w:t>
+      </w:r>
+      <w:r>
+        <w:rPr>
+          <w:rFonts w:ascii="Times New Roman" w:hAnsi="Times New Roman" w:cs="Times New Roman"/>
+          <w:color w:val="444444"/>
+          <w:sz w:val="28"/>
+          <w:szCs w:val="28"/>
+          <w:shd w:val="clear" w:color="auto" w:fill="FFFFFF"/>
+        </w:rPr>
+        <w:t xml:space="preserve">You can add new functionality </w:t>
+      </w:r>
+      <w:r>
+        <w:rPr>
+          <w:rFonts w:ascii="Times New Roman" w:hAnsi="Times New Roman" w:cs="Times New Roman"/>
+          <w:color w:val="444444"/>
+          <w:sz w:val="28"/>
+          <w:szCs w:val="28"/>
+          <w:shd w:val="clear" w:color="auto" w:fill="FFFFFF"/>
+        </w:rPr>
+        <w:t>with "open for extension, closed for modification"</w:t>
+      </w:r>
+      <w:r>
+        <w:rPr>
+          <w:rFonts w:ascii="Times New Roman" w:hAnsi="Times New Roman" w:cs="Times New Roman"/>
+          <w:color w:val="444444"/>
+          <w:sz w:val="28"/>
+          <w:szCs w:val="28"/>
+          <w:shd w:val="clear" w:color="auto" w:fill="FFFFFF"/>
+        </w:rPr>
+        <w:t>.</w:t>
       </w:r>
     </w:p>
     <w:p>
@@ -204,6 +304,42 @@
           <w:shd w:val="clear" w:color="auto" w:fill="FFFFFF"/>
         </w:rPr>
         <w:t>For the same reason, you can delay an iteration and continue it when needed.</w:t>
+      </w:r>
+    </w:p>
+    <w:p>
+      <w:pPr>
+        <w:pStyle w:val="ListParagraph"/>
+        <w:numPr>
+          <w:ilvl w:val="0"/>
+          <w:numId w:val="1"/>
+        </w:numPr>
+        <w:rPr>
+          <w:rFonts w:ascii="Times New Roman" w:hAnsi="Times New Roman" w:cs="Times New Roman"/>
+          <w:color w:val="444444"/>
+          <w:sz w:val="28"/>
+          <w:szCs w:val="28"/>
+          <w:shd w:val="clear" w:color="auto" w:fill="FFFFFF"/>
+        </w:rPr>
+      </w:pPr>
+      <w:r>
+        <w:rPr>
+          <w:rFonts w:ascii="Times New Roman" w:hAnsi="Times New Roman" w:cs="Times New Roman"/>
+          <w:color w:val="444444"/>
+          <w:sz w:val="28"/>
+          <w:szCs w:val="28"/>
+          <w:shd w:val="clear" w:color="auto" w:fill="FFFFFF"/>
+        </w:rPr>
+        <w:t xml:space="preserve">Iterator </w:t>
+      </w:r>
+      <w:r>
+        <w:rPr>
+          <w:rFonts w:ascii="Times New Roman" w:hAnsi="Times New Roman" w:cs="Times New Roman"/>
+          <w:color w:val="444444"/>
+          <w:sz w:val="28"/>
+          <w:szCs w:val="28"/>
+          <w:shd w:val="clear" w:color="auto" w:fill="FFFFFF"/>
+        </w:rPr>
+        <w:t>provide a uniform interface for traversing different aggregate structures (that is, to support polymorphic iteration).</w:t>
       </w:r>
     </w:p>
     <w:p>
@@ -347,7 +483,25 @@
           <w:sz w:val="28"/>
           <w:szCs w:val="28"/>
         </w:rPr>
-        <w:t>Declare the iterator interface. At the very least, it must have a method for fetching the next element from a collection. But for the sake of convenience you can add a couple of other methods</w:t>
+        <w:t xml:space="preserve">Declare the iterator interface. </w:t>
+      </w:r>
+      <w:r>
+        <w:rPr>
+          <w:rFonts w:ascii="Times New Roman" w:eastAsia="Times New Roman" w:hAnsi="Times New Roman" w:cs="Times New Roman"/>
+          <w:color w:val="444444"/>
+          <w:sz w:val="28"/>
+          <w:szCs w:val="28"/>
+        </w:rPr>
+        <w:t>It</w:t>
+      </w:r>
+      <w:r>
+        <w:rPr>
+          <w:rFonts w:ascii="Times New Roman" w:eastAsia="Times New Roman" w:hAnsi="Times New Roman" w:cs="Times New Roman"/>
+          <w:color w:val="444444"/>
+          <w:sz w:val="28"/>
+          <w:szCs w:val="28"/>
+        </w:rPr>
+        <w:t xml:space="preserve"> must have a method for fetching the next element from a collection. But for the sake of convenience you can add a couple of other methods</w:t>
       </w:r>
       <w:r>
         <w:rPr>
@@ -470,7 +624,101 @@
     </w:p>
     <w:p>
       <w:pPr>
-        <w:ind w:left="360"/>
+        <w:pStyle w:val="ListParagraph"/>
+        <w:numPr>
+          <w:ilvl w:val="0"/>
+          <w:numId w:val="4"/>
+        </w:numPr>
+        <w:ind w:left="720"/>
+        <w:rPr>
+          <w:rFonts w:ascii="Times New Roman" w:eastAsia="Times New Roman" w:hAnsi="Times New Roman" w:cs="Times New Roman"/>
+          <w:color w:val="444444"/>
+          <w:sz w:val="28"/>
+          <w:szCs w:val="28"/>
+        </w:rPr>
+      </w:pPr>
+      <w:r>
+        <w:rPr>
+          <w:rFonts w:ascii="Times New Roman" w:eastAsia="Times New Roman" w:hAnsi="Times New Roman" w:cs="Times New Roman"/>
+          <w:color w:val="444444"/>
+          <w:sz w:val="28"/>
+          <w:szCs w:val="28"/>
+        </w:rPr>
+        <w:t xml:space="preserve">Since each collection class has its own </w:t>
+      </w:r>
+      <w:r>
+        <w:rPr>
+          <w:rFonts w:ascii="Times New Roman" w:hAnsi="Times New Roman" w:cs="Times New Roman"/>
+          <w:color w:val="444444"/>
+          <w:sz w:val="28"/>
+          <w:szCs w:val="28"/>
+          <w:shd w:val="clear" w:color="auto" w:fill="FFFFFF"/>
+        </w:rPr>
+        <w:t>its underlying representation</w:t>
+      </w:r>
+      <w:r>
+        <w:rPr>
+          <w:rFonts w:ascii="Times New Roman" w:hAnsi="Times New Roman" w:cs="Times New Roman"/>
+          <w:color w:val="444444"/>
+          <w:sz w:val="28"/>
+          <w:szCs w:val="28"/>
+          <w:shd w:val="clear" w:color="auto" w:fill="FFFFFF"/>
+        </w:rPr>
+        <w:t xml:space="preserve">, we need to create </w:t>
+      </w:r>
+      <w:r>
+        <w:rPr>
+          <w:rFonts w:ascii="Times New Roman" w:hAnsi="Times New Roman" w:cs="Times New Roman"/>
+          <w:color w:val="444444"/>
+          <w:sz w:val="28"/>
+          <w:szCs w:val="28"/>
+          <w:shd w:val="clear" w:color="auto" w:fill="FFFFFF"/>
+        </w:rPr>
+        <w:t>appropriate</w:t>
+      </w:r>
+      <w:r>
+        <w:rPr>
+          <w:rFonts w:ascii="Times New Roman" w:hAnsi="Times New Roman" w:cs="Times New Roman"/>
+          <w:color w:val="444444"/>
+          <w:sz w:val="28"/>
+          <w:szCs w:val="28"/>
+          <w:shd w:val="clear" w:color="auto" w:fill="FFFFFF"/>
+        </w:rPr>
+        <w:t xml:space="preserve"> iterators for each class. We could use a </w:t>
+      </w:r>
+      <w:r>
+        <w:rPr>
+          <w:rFonts w:ascii="Times New Roman" w:hAnsi="Times New Roman" w:cs="Times New Roman"/>
+          <w:color w:val="444444"/>
+          <w:sz w:val="28"/>
+          <w:szCs w:val="28"/>
+          <w:shd w:val="clear" w:color="auto" w:fill="FFFFFF"/>
+        </w:rPr>
+        <w:t>factory method</w:t>
+      </w:r>
+      <w:r>
+        <w:rPr>
+          <w:rFonts w:ascii="Times New Roman" w:hAnsi="Times New Roman" w:cs="Times New Roman"/>
+          <w:color w:val="444444"/>
+          <w:sz w:val="28"/>
+          <w:szCs w:val="28"/>
+          <w:shd w:val="clear" w:color="auto" w:fill="FFFFFF"/>
+        </w:rPr>
+        <w:t xml:space="preserve"> to let client to ask the collection for the </w:t>
+      </w:r>
+      <w:r>
+        <w:rPr>
+          <w:rFonts w:ascii="Times New Roman" w:hAnsi="Times New Roman" w:cs="Times New Roman"/>
+          <w:color w:val="444444"/>
+          <w:sz w:val="28"/>
+          <w:szCs w:val="28"/>
+          <w:shd w:val="clear" w:color="auto" w:fill="FFFFFF"/>
+        </w:rPr>
+        <w:t>appropriate iterator</w:t>
+      </w:r>
+    </w:p>
+    <w:p>
+      <w:pPr>
         <w:rPr>
           <w:rFonts w:ascii="Times New Roman" w:hAnsi="Times New Roman" w:cs="Times New Roman"/>
           <w:sz w:val="28"/>
@@ -2006,7 +2254,7 @@
 </file>
 
 <file path=customXml/itemProps1.xml><?xml version="1.0" encoding="utf-8"?>
-<ds:datastoreItem xmlns:ds="http://schemas.openxmlformats.org/officeDocument/2006/customXml" ds:itemID="{07FCC3FF-5D9E-43DC-8BD1-2BF1E59B004C}">
+<ds:datastoreItem xmlns:ds="http://schemas.openxmlformats.org/officeDocument/2006/customXml" ds:itemID="{7B56C574-4F4C-4D26-803F-339B1110DFC3}">
   <ds:schemaRefs>
     <ds:schemaRef ds:uri="http://schemas.openxmlformats.org/officeDocument/2006/bibliography"/>
   </ds:schemaRefs>

</xml_diff>